<commit_message>
Edited game over text
</commit_message>
<xml_diff>
--- a/assets/Flavor Text.docx
+++ b/assets/Flavor Text.docx
@@ -73,24 +73,6 @@
           <w:sz w:val="24"/>
           <w:szCs w:val="24"/>
         </w:rPr>
-        <w:t>GAME OVER</w:t>
-      </w:r>
-    </w:p>
-    <w:p>
-      <w:pPr>
-        <w:jc w:val="center"/>
-        <w:rPr>
-          <w:rFonts w:ascii="Bodoni MT" w:hAnsi="Bodoni MT" w:cs="Times New Roman"/>
-          <w:sz w:val="24"/>
-          <w:szCs w:val="24"/>
-        </w:rPr>
-      </w:pPr>
-      <w:r>
-        <w:rPr>
-          <w:rFonts w:ascii="Bodoni MT" w:hAnsi="Bodoni MT" w:cs="Times New Roman"/>
-          <w:sz w:val="24"/>
-          <w:szCs w:val="24"/>
-        </w:rPr>
         <w:t>Despite your efforts, your career was cut tragically short.</w:t>
       </w:r>
     </w:p>
@@ -119,24 +101,6 @@
           <w:sz w:val="24"/>
           <w:szCs w:val="24"/>
         </w:rPr>
-        <w:t>GAME OVER</w:t>
-      </w:r>
-    </w:p>
-    <w:p>
-      <w:pPr>
-        <w:jc w:val="center"/>
-        <w:rPr>
-          <w:rFonts w:ascii="Bodoni MT" w:hAnsi="Bodoni MT" w:cs="Times New Roman"/>
-          <w:sz w:val="24"/>
-          <w:szCs w:val="24"/>
-        </w:rPr>
-      </w:pPr>
-      <w:r>
-        <w:rPr>
-          <w:rFonts w:ascii="Bodoni MT" w:hAnsi="Bodoni MT" w:cs="Times New Roman"/>
-          <w:sz w:val="24"/>
-          <w:szCs w:val="24"/>
-        </w:rPr>
         <w:t>Well, as long as you did your best, that’s what’s really important, right?</w:t>
       </w:r>
     </w:p>
@@ -193,24 +157,6 @@
           <w:sz w:val="24"/>
           <w:szCs w:val="24"/>
         </w:rPr>
-        <w:t>GAME OVER</w:t>
-      </w:r>
-    </w:p>
-    <w:p>
-      <w:pPr>
-        <w:jc w:val="center"/>
-        <w:rPr>
-          <w:rFonts w:ascii="Bodoni MT" w:hAnsi="Bodoni MT" w:cs="Times New Roman"/>
-          <w:sz w:val="24"/>
-          <w:szCs w:val="24"/>
-        </w:rPr>
-      </w:pPr>
-      <w:r>
-        <w:rPr>
-          <w:rFonts w:ascii="Bodoni MT" w:hAnsi="Bodoni MT" w:cs="Times New Roman"/>
-          <w:sz w:val="24"/>
-          <w:szCs w:val="24"/>
-        </w:rPr>
         <w:t>Your farming skills are steadily improving.</w:t>
       </w:r>
     </w:p>
@@ -239,24 +185,6 @@
           <w:sz w:val="24"/>
           <w:szCs w:val="24"/>
         </w:rPr>
-        <w:t>GAME OVER</w:t>
-      </w:r>
-    </w:p>
-    <w:p>
-      <w:pPr>
-        <w:jc w:val="center"/>
-        <w:rPr>
-          <w:rFonts w:ascii="Bodoni MT" w:hAnsi="Bodoni MT" w:cs="Times New Roman"/>
-          <w:sz w:val="24"/>
-          <w:szCs w:val="24"/>
-        </w:rPr>
-      </w:pPr>
-      <w:r>
-        <w:rPr>
-          <w:rFonts w:ascii="Bodoni MT" w:hAnsi="Bodoni MT" w:cs="Times New Roman"/>
-          <w:sz w:val="24"/>
-          <w:szCs w:val="24"/>
-        </w:rPr>
         <w:t>Something is always better than nothing.</w:t>
       </w:r>
     </w:p>
@@ -313,24 +241,6 @@
           <w:sz w:val="24"/>
           <w:szCs w:val="24"/>
         </w:rPr>
-        <w:t>GAME OVER</w:t>
-      </w:r>
-    </w:p>
-    <w:p>
-      <w:pPr>
-        <w:jc w:val="center"/>
-        <w:rPr>
-          <w:rFonts w:ascii="Bodoni MT" w:hAnsi="Bodoni MT" w:cs="Times New Roman"/>
-          <w:sz w:val="24"/>
-          <w:szCs w:val="24"/>
-        </w:rPr>
-      </w:pPr>
-      <w:r>
-        <w:rPr>
-          <w:rFonts w:ascii="Bodoni MT" w:hAnsi="Bodoni MT" w:cs="Times New Roman"/>
-          <w:sz w:val="24"/>
-          <w:szCs w:val="24"/>
-        </w:rPr>
         <w:t>I’d sa</w:t>
       </w:r>
       <w:r>
@@ -367,24 +277,6 @@
           <w:sz w:val="24"/>
           <w:szCs w:val="24"/>
         </w:rPr>
-        <w:t>GAME OVER</w:t>
-      </w:r>
-    </w:p>
-    <w:p>
-      <w:pPr>
-        <w:jc w:val="center"/>
-        <w:rPr>
-          <w:rFonts w:ascii="Bodoni MT" w:hAnsi="Bodoni MT" w:cs="Times New Roman"/>
-          <w:sz w:val="24"/>
-          <w:szCs w:val="24"/>
-        </w:rPr>
-      </w:pPr>
-      <w:r>
-        <w:rPr>
-          <w:rFonts w:ascii="Bodoni MT" w:hAnsi="Bodoni MT" w:cs="Times New Roman"/>
-          <w:sz w:val="24"/>
-          <w:szCs w:val="24"/>
-        </w:rPr>
         <w:t>Seems like you’re starting to get the hang of this line of work!</w:t>
       </w:r>
     </w:p>
@@ -407,36 +299,6 @@
           <w:szCs w:val="24"/>
         </w:rPr>
       </w:pPr>
-    </w:p>
-    <w:p>
-      <w:pPr>
-        <w:jc w:val="center"/>
-        <w:rPr>
-          <w:rFonts w:ascii="Bodoni MT" w:hAnsi="Bodoni MT" w:cs="Times New Roman"/>
-          <w:sz w:val="24"/>
-          <w:szCs w:val="24"/>
-        </w:rPr>
-      </w:pPr>
-    </w:p>
-    <w:p>
-      <w:pPr>
-        <w:jc w:val="center"/>
-        <w:rPr>
-          <w:rFonts w:ascii="Bodoni MT" w:hAnsi="Bodoni MT" w:cs="Times New Roman"/>
-          <w:sz w:val="24"/>
-          <w:szCs w:val="24"/>
-        </w:rPr>
-      </w:pPr>
-    </w:p>
-    <w:p>
-      <w:pPr>
-        <w:jc w:val="center"/>
-        <w:rPr>
-          <w:rFonts w:ascii="Bodoni MT" w:hAnsi="Bodoni MT" w:cs="Times New Roman"/>
-          <w:sz w:val="24"/>
-          <w:szCs w:val="24"/>
-        </w:rPr>
-      </w:pPr>
       <w:r>
         <w:rPr>
           <w:rFonts w:ascii="Bodoni MT" w:hAnsi="Bodoni MT" w:cs="Times New Roman"/>
@@ -455,15 +317,6 @@
           <w:szCs w:val="24"/>
         </w:rPr>
       </w:pPr>
-      <w:r>
-        <w:rPr>
-          <w:rFonts w:ascii="Bodoni MT" w:hAnsi="Bodoni MT" w:cs="Times New Roman"/>
-          <w:sz w:val="24"/>
-          <w:szCs w:val="24"/>
-        </w:rPr>
-        <w:br/>
-        <w:t>GAME OVER</w:t>
-      </w:r>
     </w:p>
     <w:p>
       <w:pPr>
@@ -508,25 +361,15 @@
           <w:sz w:val="24"/>
           <w:szCs w:val="24"/>
         </w:rPr>
-        <w:t>GAME OVER</w:t>
-      </w:r>
-    </w:p>
-    <w:p>
-      <w:pPr>
-        <w:jc w:val="center"/>
-        <w:rPr>
-          <w:rFonts w:ascii="Bodoni MT" w:hAnsi="Bodoni MT" w:cs="Times New Roman"/>
-          <w:sz w:val="24"/>
-          <w:szCs w:val="24"/>
-        </w:rPr>
-      </w:pPr>
-      <w:r>
-        <w:rPr>
-          <w:rFonts w:ascii="Bodoni MT" w:hAnsi="Bodoni MT" w:cs="Times New Roman"/>
-          <w:sz w:val="24"/>
-          <w:szCs w:val="24"/>
-        </w:rPr>
-        <w:t xml:space="preserve">Up and coming farmers have started </w:t>
+        <w:t>U</w:t>
+      </w:r>
+      <w:r>
+        <w:rPr>
+          <w:rFonts w:ascii="Bodoni MT" w:hAnsi="Bodoni MT" w:cs="Times New Roman"/>
+          <w:sz w:val="24"/>
+          <w:szCs w:val="24"/>
+        </w:rPr>
+        <w:t xml:space="preserve">p and coming farmers have started </w:t>
       </w:r>
       <w:r>
         <w:rPr>
@@ -542,6 +385,14 @@
           <w:sz w:val="24"/>
           <w:szCs w:val="24"/>
         </w:rPr>
+        <w:t xml:space="preserve"> on how to run their farms</w:t>
+      </w:r>
+      <w:r>
+        <w:rPr>
+          <w:rFonts w:ascii="Bodoni MT" w:hAnsi="Bodoni MT" w:cs="Times New Roman"/>
+          <w:sz w:val="24"/>
+          <w:szCs w:val="24"/>
+        </w:rPr>
         <w:t>.  Good work!</w:t>
       </w:r>
     </w:p>
@@ -598,24 +449,6 @@
           <w:sz w:val="24"/>
           <w:szCs w:val="24"/>
         </w:rPr>
-        <w:t>GAME OVER</w:t>
-      </w:r>
-    </w:p>
-    <w:p>
-      <w:pPr>
-        <w:jc w:val="center"/>
-        <w:rPr>
-          <w:rFonts w:ascii="Bodoni MT" w:hAnsi="Bodoni MT" w:cs="Times New Roman"/>
-          <w:sz w:val="24"/>
-          <w:szCs w:val="24"/>
-        </w:rPr>
-      </w:pPr>
-      <w:r>
-        <w:rPr>
-          <w:rFonts w:ascii="Bodoni MT" w:hAnsi="Bodoni MT" w:cs="Times New Roman"/>
-          <w:sz w:val="24"/>
-          <w:szCs w:val="24"/>
-        </w:rPr>
         <w:t>Y</w:t>
       </w:r>
       <w:r>
@@ -668,24 +501,6 @@
           <w:sz w:val="24"/>
           <w:szCs w:val="24"/>
         </w:rPr>
-        <w:t>GAME OVER</w:t>
-      </w:r>
-    </w:p>
-    <w:p>
-      <w:pPr>
-        <w:jc w:val="center"/>
-        <w:rPr>
-          <w:rFonts w:ascii="Bodoni MT" w:hAnsi="Bodoni MT" w:cs="Times New Roman"/>
-          <w:sz w:val="24"/>
-          <w:szCs w:val="24"/>
-        </w:rPr>
-      </w:pPr>
-      <w:r>
-        <w:rPr>
-          <w:rFonts w:ascii="Bodoni MT" w:hAnsi="Bodoni MT" w:cs="Times New Roman"/>
-          <w:sz w:val="24"/>
-          <w:szCs w:val="24"/>
-        </w:rPr>
         <w:t>W</w:t>
       </w:r>
       <w:r>
@@ -750,24 +565,6 @@
           <w:sz w:val="24"/>
           <w:szCs w:val="24"/>
         </w:rPr>
-        <w:t>GAME OVER</w:t>
-      </w:r>
-    </w:p>
-    <w:p>
-      <w:pPr>
-        <w:jc w:val="center"/>
-        <w:rPr>
-          <w:rFonts w:ascii="Bodoni MT" w:hAnsi="Bodoni MT" w:cs="Times New Roman"/>
-          <w:sz w:val="24"/>
-          <w:szCs w:val="24"/>
-        </w:rPr>
-      </w:pPr>
-      <w:r>
-        <w:rPr>
-          <w:rFonts w:ascii="Bodoni MT" w:hAnsi="Bodoni MT" w:cs="Times New Roman"/>
-          <w:sz w:val="24"/>
-          <w:szCs w:val="24"/>
-        </w:rPr>
         <w:t>With monopolies across the board, you’re set for life!  Time for a world trip to any RPG location you desire.</w:t>
       </w:r>
     </w:p>
@@ -790,45 +587,6 @@
           <w:szCs w:val="24"/>
         </w:rPr>
       </w:pPr>
-    </w:p>
-    <w:p>
-      <w:pPr>
-        <w:jc w:val="center"/>
-        <w:rPr>
-          <w:rFonts w:ascii="Bodoni MT" w:hAnsi="Bodoni MT" w:cs="Times New Roman"/>
-          <w:sz w:val="24"/>
-          <w:szCs w:val="24"/>
-        </w:rPr>
-      </w:pPr>
-    </w:p>
-    <w:p>
-      <w:pPr>
-        <w:jc w:val="center"/>
-        <w:rPr>
-          <w:rFonts w:ascii="Bodoni MT" w:hAnsi="Bodoni MT" w:cs="Times New Roman"/>
-          <w:sz w:val="24"/>
-          <w:szCs w:val="24"/>
-        </w:rPr>
-      </w:pPr>
-      <w:r>
-        <w:rPr>
-          <w:rFonts w:ascii="Bodoni MT" w:hAnsi="Bodoni MT" w:cs="Times New Roman"/>
-          <w:sz w:val="24"/>
-          <w:szCs w:val="24"/>
-        </w:rPr>
-        <w:lastRenderedPageBreak/>
-        <w:t>GAME OVER</w:t>
-      </w:r>
-    </w:p>
-    <w:p>
-      <w:pPr>
-        <w:jc w:val="center"/>
-        <w:rPr>
-          <w:rFonts w:ascii="Bodoni MT" w:hAnsi="Bodoni MT" w:cs="Times New Roman"/>
-          <w:sz w:val="24"/>
-          <w:szCs w:val="24"/>
-        </w:rPr>
-      </w:pPr>
       <w:r>
         <w:rPr>
           <w:rFonts w:ascii="Bodoni MT" w:hAnsi="Bodoni MT" w:cs="Times New Roman"/>
@@ -836,52 +594,6 @@
           <w:szCs w:val="24"/>
         </w:rPr>
         <w:t>The committee of RPG protagonists is having a rough time dealing with the surplus of monsters you’ve created.</w:t>
-      </w:r>
-    </w:p>
-    <w:p>
-      <w:pPr>
-        <w:jc w:val="center"/>
-        <w:rPr>
-          <w:rFonts w:ascii="Bodoni MT" w:hAnsi="Bodoni MT" w:cs="Times New Roman"/>
-          <w:sz w:val="24"/>
-          <w:szCs w:val="24"/>
-        </w:rPr>
-      </w:pPr>
-    </w:p>
-    <w:p>
-      <w:pPr>
-        <w:jc w:val="center"/>
-        <w:rPr>
-          <w:rFonts w:ascii="Bodoni MT" w:hAnsi="Bodoni MT" w:cs="Times New Roman"/>
-          <w:sz w:val="24"/>
-          <w:szCs w:val="24"/>
-        </w:rPr>
-      </w:pPr>
-      <w:r>
-        <w:rPr>
-          <w:rFonts w:ascii="Bodoni MT" w:hAnsi="Bodoni MT" w:cs="Times New Roman"/>
-          <w:sz w:val="24"/>
-          <w:szCs w:val="24"/>
-        </w:rPr>
-        <w:t>GAME OVER</w:t>
-      </w:r>
-    </w:p>
-    <w:p>
-      <w:pPr>
-        <w:jc w:val="center"/>
-        <w:rPr>
-          <w:rFonts w:ascii="Bodoni MT" w:hAnsi="Bodoni MT" w:cs="Times New Roman"/>
-          <w:sz w:val="24"/>
-          <w:szCs w:val="24"/>
-        </w:rPr>
-      </w:pPr>
-      <w:r>
-        <w:rPr>
-          <w:rFonts w:ascii="Bodoni MT" w:hAnsi="Bodoni MT" w:cs="Times New Roman"/>
-          <w:sz w:val="24"/>
-          <w:szCs w:val="24"/>
-        </w:rPr>
-        <w:t>You’ve done an absolutely stunning job!!!</w:t>
       </w:r>
       <w:bookmarkStart w:id="0" w:name="_GoBack"/>
       <w:bookmarkEnd w:id="0"/>

</xml_diff>